<commit_message>
Fix hyperlinks and formatting issues in Week 1 materials
</commit_message>
<xml_diff>
--- a/documents/Z798-Syllabus.docx
+++ b/documents/Z798-Syllabus.docx
@@ -84,7 +84,7 @@
           <w:tab w:val="left" w:pos="4680"/>
         </w:tabs>
       </w:pPr>
-      <w:bookmarkStart w:id="0" w:name="_Toc155350996"/>
+      <w:bookmarkStart w:id="0" w:name="_Toc155351673"/>
       <w:r>
         <w:t>BUS-</w:t>
       </w:r>
@@ -306,7 +306,7 @@
                 <w:bCs/>
               </w:rPr>
             </w:pPr>
-            <w:bookmarkStart w:id="1" w:name="_Toc155350997"/>
+            <w:bookmarkStart w:id="1" w:name="_Toc155351674"/>
             <w:r>
               <w:rPr>
                 <w:b/>
@@ -580,7 +580,7 @@
                 <w:bCs/>
               </w:rPr>
             </w:pPr>
-            <w:bookmarkStart w:id="2" w:name="_Toc155350998"/>
+            <w:bookmarkStart w:id="2" w:name="_Toc155351675"/>
             <w:r>
               <w:rPr>
                 <w:b/>
@@ -809,7 +809,7 @@
         <w:br w:type="page"/>
       </w:r>
     </w:p>
-    <w:bookmarkStart w:id="3" w:name="_Toc155350999" w:displacedByCustomXml="next"/>
+    <w:bookmarkStart w:id="3" w:name="_Toc155351676" w:displacedByCustomXml="next"/>
     <w:sdt>
       <w:sdtPr>
         <w:rPr>
@@ -865,7 +865,7 @@
           <w:r>
             <w:fldChar w:fldCharType="separate"/>
           </w:r>
-          <w:hyperlink w:anchor="_Toc155350996" w:history="1">
+          <w:hyperlink w:anchor="_Toc155351673" w:history="1">
             <w:r>
               <w:rPr>
                 <w:rStyle w:val="Hyperlink"/>
@@ -892,7 +892,7 @@
                 <w:noProof/>
                 <w:webHidden/>
               </w:rPr>
-              <w:instrText xml:space="preserve"> PAGEREF _Toc155350996 \h </w:instrText>
+              <w:instrText xml:space="preserve"> PAGEREF _Toc155351673 \h </w:instrText>
             </w:r>
             <w:r>
               <w:rPr>
@@ -938,7 +938,7 @@
               <w14:ligatures w14:val="standardContextual"/>
             </w:rPr>
           </w:pPr>
-          <w:hyperlink w:anchor="_Toc155350997" w:history="1">
+          <w:hyperlink w:anchor="_Toc155351674" w:history="1">
             <w:r>
               <w:rPr>
                 <w:rStyle w:val="Hyperlink"/>
@@ -967,7 +967,7 @@
                 <w:noProof/>
                 <w:webHidden/>
               </w:rPr>
-              <w:instrText xml:space="preserve"> PAGEREF _Toc155350997 \h </w:instrText>
+              <w:instrText xml:space="preserve"> PAGEREF _Toc155351674 \h </w:instrText>
             </w:r>
             <w:r>
               <w:rPr>
@@ -1013,7 +1013,7 @@
               <w14:ligatures w14:val="standardContextual"/>
             </w:rPr>
           </w:pPr>
-          <w:hyperlink w:anchor="_Toc155350998" w:history="1">
+          <w:hyperlink w:anchor="_Toc155351675" w:history="1">
             <w:r>
               <w:rPr>
                 <w:rStyle w:val="Hyperlink"/>
@@ -1042,7 +1042,7 @@
                 <w:noProof/>
                 <w:webHidden/>
               </w:rPr>
-              <w:instrText xml:space="preserve"> PAGEREF _Toc155350998 \h </w:instrText>
+              <w:instrText xml:space="preserve"> PAGEREF _Toc155351675 \h </w:instrText>
             </w:r>
             <w:r>
               <w:rPr>
@@ -1088,7 +1088,7 @@
               <w14:ligatures w14:val="standardContextual"/>
             </w:rPr>
           </w:pPr>
-          <w:hyperlink w:anchor="_Toc155350999" w:history="1">
+          <w:hyperlink w:anchor="_Toc155351676" w:history="1">
             <w:r>
               <w:rPr>
                 <w:rStyle w:val="Hyperlink"/>
@@ -1115,7 +1115,7 @@
                 <w:noProof/>
                 <w:webHidden/>
               </w:rPr>
-              <w:instrText xml:space="preserve"> PAGEREF _Toc155350999 \h </w:instrText>
+              <w:instrText xml:space="preserve"> PAGEREF _Toc155351676 \h </w:instrText>
             </w:r>
             <w:r>
               <w:rPr>
@@ -1161,7 +1161,7 @@
               <w14:ligatures w14:val="standardContextual"/>
             </w:rPr>
           </w:pPr>
-          <w:hyperlink w:anchor="_Toc155351000" w:history="1">
+          <w:hyperlink w:anchor="_Toc155351677" w:history="1">
             <w:r>
               <w:rPr>
                 <w:rStyle w:val="Hyperlink"/>
@@ -1188,7 +1188,7 @@
                 <w:noProof/>
                 <w:webHidden/>
               </w:rPr>
-              <w:instrText xml:space="preserve"> PAGEREF _Toc155351000 \h </w:instrText>
+              <w:instrText xml:space="preserve"> PAGEREF _Toc155351677 \h </w:instrText>
             </w:r>
             <w:r>
               <w:rPr>
@@ -1234,7 +1234,7 @@
               <w14:ligatures w14:val="standardContextual"/>
             </w:rPr>
           </w:pPr>
-          <w:hyperlink w:anchor="_Toc155351001" w:history="1">
+          <w:hyperlink w:anchor="_Toc155351678" w:history="1">
             <w:r>
               <w:rPr>
                 <w:rStyle w:val="Hyperlink"/>
@@ -1261,7 +1261,7 @@
                 <w:noProof/>
                 <w:webHidden/>
               </w:rPr>
-              <w:instrText xml:space="preserve"> PAGEREF _Toc155351001 \h </w:instrText>
+              <w:instrText xml:space="preserve"> PAGEREF _Toc155351678 \h </w:instrText>
             </w:r>
             <w:r>
               <w:rPr>
@@ -1307,7 +1307,7 @@
               <w14:ligatures w14:val="standardContextual"/>
             </w:rPr>
           </w:pPr>
-          <w:hyperlink w:anchor="_Toc155351002" w:history="1">
+          <w:hyperlink w:anchor="_Toc155351679" w:history="1">
             <w:r>
               <w:rPr>
                 <w:rStyle w:val="Hyperlink"/>
@@ -1334,7 +1334,7 @@
                 <w:noProof/>
                 <w:webHidden/>
               </w:rPr>
-              <w:instrText xml:space="preserve"> PAGEREF _Toc155351002 \h </w:instrText>
+              <w:instrText xml:space="preserve"> PAGEREF _Toc155351679 \h </w:instrText>
             </w:r>
             <w:r>
               <w:rPr>
@@ -1380,7 +1380,7 @@
               <w14:ligatures w14:val="standardContextual"/>
             </w:rPr>
           </w:pPr>
-          <w:hyperlink w:anchor="_Toc155351003" w:history="1">
+          <w:hyperlink w:anchor="_Toc155351680" w:history="1">
             <w:r>
               <w:rPr>
                 <w:rStyle w:val="Hyperlink"/>
@@ -1407,7 +1407,7 @@
                 <w:noProof/>
                 <w:webHidden/>
               </w:rPr>
-              <w:instrText xml:space="preserve"> PAGEREF _Toc155351003 \h </w:instrText>
+              <w:instrText xml:space="preserve"> PAGEREF _Toc155351680 \h </w:instrText>
             </w:r>
             <w:r>
               <w:rPr>
@@ -1453,7 +1453,7 @@
               <w14:ligatures w14:val="standardContextual"/>
             </w:rPr>
           </w:pPr>
-          <w:hyperlink w:anchor="_Toc155351004" w:history="1">
+          <w:hyperlink w:anchor="_Toc155351681" w:history="1">
             <w:r>
               <w:rPr>
                 <w:rStyle w:val="Hyperlink"/>
@@ -1480,7 +1480,7 @@
                 <w:noProof/>
                 <w:webHidden/>
               </w:rPr>
-              <w:instrText xml:space="preserve"> PAGEREF _Toc155351004 \h </w:instrText>
+              <w:instrText xml:space="preserve"> PAGEREF _Toc155351681 \h </w:instrText>
             </w:r>
             <w:r>
               <w:rPr>
@@ -1500,7 +1500,7 @@
                 <w:noProof/>
                 <w:webHidden/>
               </w:rPr>
-              <w:t>5</w:t>
+              <w:t>4</w:t>
             </w:r>
             <w:r>
               <w:rPr>
@@ -1526,7 +1526,7 @@
               <w14:ligatures w14:val="standardContextual"/>
             </w:rPr>
           </w:pPr>
-          <w:hyperlink w:anchor="_Toc155351005" w:history="1">
+          <w:hyperlink w:anchor="_Toc155351682" w:history="1">
             <w:r>
               <w:rPr>
                 <w:rStyle w:val="Hyperlink"/>
@@ -1553,7 +1553,7 @@
                 <w:noProof/>
                 <w:webHidden/>
               </w:rPr>
-              <w:instrText xml:space="preserve"> PAGEREF _Toc155351005 \h </w:instrText>
+              <w:instrText xml:space="preserve"> PAGEREF _Toc155351682 \h </w:instrText>
             </w:r>
             <w:r>
               <w:rPr>
@@ -1599,7 +1599,7 @@
               <w14:ligatures w14:val="standardContextual"/>
             </w:rPr>
           </w:pPr>
-          <w:hyperlink w:anchor="_Toc155351006" w:history="1">
+          <w:hyperlink w:anchor="_Toc155351683" w:history="1">
             <w:r>
               <w:rPr>
                 <w:rStyle w:val="Hyperlink"/>
@@ -1626,7 +1626,7 @@
                 <w:noProof/>
                 <w:webHidden/>
               </w:rPr>
-              <w:instrText xml:space="preserve"> PAGEREF _Toc155351006 \h </w:instrText>
+              <w:instrText xml:space="preserve"> PAGEREF _Toc155351683 \h </w:instrText>
             </w:r>
             <w:r>
               <w:rPr>
@@ -1672,7 +1672,7 @@
               <w14:ligatures w14:val="standardContextual"/>
             </w:rPr>
           </w:pPr>
-          <w:hyperlink w:anchor="_Toc155351007" w:history="1">
+          <w:hyperlink w:anchor="_Toc155351684" w:history="1">
             <w:r>
               <w:rPr>
                 <w:rStyle w:val="Hyperlink"/>
@@ -1699,7 +1699,7 @@
                 <w:noProof/>
                 <w:webHidden/>
               </w:rPr>
-              <w:instrText xml:space="preserve"> PAGEREF _Toc155351007 \h </w:instrText>
+              <w:instrText xml:space="preserve"> PAGEREF _Toc155351684 \h </w:instrText>
             </w:r>
             <w:r>
               <w:rPr>
@@ -1745,7 +1745,7 @@
               <w14:ligatures w14:val="standardContextual"/>
             </w:rPr>
           </w:pPr>
-          <w:hyperlink w:anchor="_Toc155351008" w:history="1">
+          <w:hyperlink w:anchor="_Toc155351685" w:history="1">
             <w:r>
               <w:rPr>
                 <w:rStyle w:val="Hyperlink"/>
@@ -1772,7 +1772,7 @@
                 <w:noProof/>
                 <w:webHidden/>
               </w:rPr>
-              <w:instrText xml:space="preserve"> PAGEREF _Toc155351008 \h </w:instrText>
+              <w:instrText xml:space="preserve"> PAGEREF _Toc155351685 \h </w:instrText>
             </w:r>
             <w:r>
               <w:rPr>
@@ -1818,7 +1818,7 @@
               <w14:ligatures w14:val="standardContextual"/>
             </w:rPr>
           </w:pPr>
-          <w:hyperlink w:anchor="_Toc155351009" w:history="1">
+          <w:hyperlink w:anchor="_Toc155351686" w:history="1">
             <w:r>
               <w:rPr>
                 <w:rStyle w:val="Hyperlink"/>
@@ -1845,7 +1845,7 @@
                 <w:noProof/>
                 <w:webHidden/>
               </w:rPr>
-              <w:instrText xml:space="preserve"> PAGEREF _Toc155351009 \h </w:instrText>
+              <w:instrText xml:space="preserve"> PAGEREF _Toc155351686 \h </w:instrText>
             </w:r>
             <w:r>
               <w:rPr>
@@ -1891,7 +1891,7 @@
               <w14:ligatures w14:val="standardContextual"/>
             </w:rPr>
           </w:pPr>
-          <w:hyperlink w:anchor="_Toc155351010" w:history="1">
+          <w:hyperlink w:anchor="_Toc155351687" w:history="1">
             <w:r>
               <w:rPr>
                 <w:rStyle w:val="Hyperlink"/>
@@ -1918,7 +1918,7 @@
                 <w:noProof/>
                 <w:webHidden/>
               </w:rPr>
-              <w:instrText xml:space="preserve"> PAGEREF _Toc155351010 \h </w:instrText>
+              <w:instrText xml:space="preserve"> PAGEREF _Toc155351687 \h </w:instrText>
             </w:r>
             <w:r>
               <w:rPr>
@@ -1964,7 +1964,7 @@
               <w14:ligatures w14:val="standardContextual"/>
             </w:rPr>
           </w:pPr>
-          <w:hyperlink w:anchor="_Toc155351011" w:history="1">
+          <w:hyperlink w:anchor="_Toc155351688" w:history="1">
             <w:r>
               <w:rPr>
                 <w:rStyle w:val="Hyperlink"/>
@@ -1991,7 +1991,7 @@
                 <w:noProof/>
                 <w:webHidden/>
               </w:rPr>
-              <w:instrText xml:space="preserve"> PAGEREF _Toc155351011 \h </w:instrText>
+              <w:instrText xml:space="preserve"> PAGEREF _Toc155351688 \h </w:instrText>
             </w:r>
             <w:r>
               <w:rPr>
@@ -2037,7 +2037,7 @@
               <w14:ligatures w14:val="standardContextual"/>
             </w:rPr>
           </w:pPr>
-          <w:hyperlink w:anchor="_Toc155351012" w:history="1">
+          <w:hyperlink w:anchor="_Toc155351689" w:history="1">
             <w:r>
               <w:rPr>
                 <w:rStyle w:val="Hyperlink"/>
@@ -2064,7 +2064,7 @@
                 <w:noProof/>
                 <w:webHidden/>
               </w:rPr>
-              <w:instrText xml:space="preserve"> PAGEREF _Toc155351012 \h </w:instrText>
+              <w:instrText xml:space="preserve"> PAGEREF _Toc155351689 \h </w:instrText>
             </w:r>
             <w:r>
               <w:rPr>
@@ -2110,7 +2110,7 @@
               <w14:ligatures w14:val="standardContextual"/>
             </w:rPr>
           </w:pPr>
-          <w:hyperlink w:anchor="_Toc155351013" w:history="1">
+          <w:hyperlink w:anchor="_Toc155351690" w:history="1">
             <w:r>
               <w:rPr>
                 <w:rStyle w:val="Hyperlink"/>
@@ -2137,7 +2137,7 @@
                 <w:noProof/>
                 <w:webHidden/>
               </w:rPr>
-              <w:instrText xml:space="preserve"> PAGEREF _Toc155351013 \h </w:instrText>
+              <w:instrText xml:space="preserve"> PAGEREF _Toc155351690 \h </w:instrText>
             </w:r>
             <w:r>
               <w:rPr>
@@ -2183,7 +2183,7 @@
               <w14:ligatures w14:val="standardContextual"/>
             </w:rPr>
           </w:pPr>
-          <w:hyperlink w:anchor="_Toc155351014" w:history="1">
+          <w:hyperlink w:anchor="_Toc155351691" w:history="1">
             <w:r>
               <w:rPr>
                 <w:rStyle w:val="Hyperlink"/>
@@ -2210,7 +2210,7 @@
                 <w:noProof/>
                 <w:webHidden/>
               </w:rPr>
-              <w:instrText xml:space="preserve"> PAGEREF _Toc155351014 \h </w:instrText>
+              <w:instrText xml:space="preserve"> PAGEREF _Toc155351691 \h </w:instrText>
             </w:r>
             <w:r>
               <w:rPr>
@@ -2256,7 +2256,7 @@
               <w14:ligatures w14:val="standardContextual"/>
             </w:rPr>
           </w:pPr>
-          <w:hyperlink w:anchor="_Toc155351015" w:history="1">
+          <w:hyperlink w:anchor="_Toc155351692" w:history="1">
             <w:r>
               <w:rPr>
                 <w:rStyle w:val="Hyperlink"/>
@@ -2283,7 +2283,7 @@
                 <w:noProof/>
                 <w:webHidden/>
               </w:rPr>
-              <w:instrText xml:space="preserve"> PAGEREF _Toc155351015 \h </w:instrText>
+              <w:instrText xml:space="preserve"> PAGEREF _Toc155351692 \h </w:instrText>
             </w:r>
             <w:r>
               <w:rPr>
@@ -2329,7 +2329,7 @@
               <w14:ligatures w14:val="standardContextual"/>
             </w:rPr>
           </w:pPr>
-          <w:hyperlink w:anchor="_Toc155351016" w:history="1">
+          <w:hyperlink w:anchor="_Toc155351693" w:history="1">
             <w:r>
               <w:rPr>
                 <w:rStyle w:val="Hyperlink"/>
@@ -2356,94 +2356,7 @@
                 <w:noProof/>
                 <w:webHidden/>
               </w:rPr>
-              <w:instrText xml:space="preserve"> PAGEREF _Toc155351016 \h </w:instrText>
-            </w:r>
-            <w:r>
-              <w:rPr>
-                <w:noProof/>
-                <w:webHidden/>
-              </w:rPr>
-            </w:r>
-            <w:r>
-              <w:rPr>
-                <w:noProof/>
-                <w:webHidden/>
-              </w:rPr>
-              <w:fldChar w:fldCharType="separate"/>
-            </w:r>
-            <w:r>
-              <w:rPr>
-                <w:noProof/>
-                <w:webHidden/>
-              </w:rPr>
-              <w:t>11</w:t>
-            </w:r>
-            <w:r>
-              <w:rPr>
-                <w:noProof/>
-                <w:webHidden/>
-              </w:rPr>
-              <w:fldChar w:fldCharType="end"/>
-            </w:r>
-          </w:hyperlink>
-        </w:p>
-        <w:p>
-          <w:pPr>
-            <w:pStyle w:val="TOC1"/>
-            <w:tabs>
-              <w:tab w:val="right" w:leader="dot" w:pos="9350"/>
-            </w:tabs>
-            <w:rPr>
-              <w:rFonts w:asciiTheme="minorHAnsi" w:eastAsiaTheme="minorEastAsia" w:hAnsiTheme="minorHAnsi" w:cstheme="minorBidi"/>
-              <w:noProof/>
-              <w:kern w:val="2"/>
-              <w:sz w:val="22"/>
-              <w:szCs w:val="22"/>
-              <w14:ligatures w14:val="standardContextual"/>
-            </w:rPr>
-          </w:pPr>
-          <w:hyperlink w:anchor="_Toc155351017" w:history="1">
-            <w:r>
-              <w:rPr>
-                <w:rStyle w:val="Hyperlink"/>
-                <w:noProof/>
-              </w:rPr>
-              <w:t>Note: The assignment of topics-to-</w:t>
-            </w:r>
-            <w:r>
-              <w:rPr>
-                <w:rStyle w:val="Hyperlink"/>
-                <w:noProof/>
-              </w:rPr>
-              <w:t>w</w:t>
-            </w:r>
-            <w:r>
-              <w:rPr>
-                <w:rStyle w:val="Hyperlink"/>
-                <w:noProof/>
-              </w:rPr>
-              <w:t>eeks is subject to change until the links become active in the course GitHub page(at least two weeks in advance).</w:t>
-            </w:r>
-            <w:r>
-              <w:rPr>
-                <w:noProof/>
-                <w:webHidden/>
-              </w:rPr>
-              <w:tab/>
-            </w:r>
-            <w:r>
-              <w:rPr>
-                <w:noProof/>
-                <w:webHidden/>
-              </w:rPr>
-              <w:fldChar w:fldCharType="begin"/>
-            </w:r>
-            <w:r>
-              <w:rPr>
-                <w:noProof/>
-                <w:webHidden/>
-              </w:rPr>
-              <w:instrText xml:space="preserve"> PAGEREF _Toc155351017 \h </w:instrText>
+              <w:instrText xml:space="preserve"> PAGEREF _Toc155351693 \h </w:instrText>
             </w:r>
             <w:r>
               <w:rPr>
@@ -2488,13 +2401,30 @@
     </w:sdt>
     <w:p>
       <w:pPr>
+        <w:suppressAutoHyphens w:val="0"/>
+        <w:spacing w:after="160" w:line="259" w:lineRule="auto"/>
+        <w:rPr>
+          <w:rFonts w:eastAsiaTheme="majorEastAsia" w:cstheme="majorBidi"/>
+          <w:b/>
+          <w:sz w:val="36"/>
+          <w:szCs w:val="32"/>
+          <w:u w:val="single"/>
+        </w:rPr>
+      </w:pPr>
+      <w:bookmarkStart w:id="4" w:name="_Toc155351677"/>
+      <w:r>
+        <w:br w:type="page"/>
+      </w:r>
+    </w:p>
+    <w:p>
+      <w:pPr>
         <w:pStyle w:val="Heading1"/>
         <w:rPr>
           <w:b w:val="0"/>
         </w:rPr>
       </w:pPr>
-      <w:bookmarkStart w:id="4" w:name="_Toc155351000"/>
-      <w:r>
+      <w:r>
+        <w:lastRenderedPageBreak/>
         <w:t>ESSENTIALS</w:t>
       </w:r>
       <w:bookmarkEnd w:id="4"/>
@@ -2506,7 +2436,7 @@
           <w:b w:val="0"/>
         </w:rPr>
       </w:pPr>
-      <w:bookmarkStart w:id="5" w:name="_Toc155351001"/>
+      <w:bookmarkStart w:id="5" w:name="_Toc155351678"/>
       <w:r>
         <w:t>Course Description:</w:t>
       </w:r>
@@ -2571,14 +2501,7 @@
               <w:rPr>
                 <w:b w:val="0"/>
               </w:rPr>
-              <w:t xml:space="preserve">The primary purpose of this seminar is to prepare doctoral candidates to conduct research in the organizational and behavioral sciences. The emphasis of this course is on exploring: (a) the logic of research designs, (b) different types of research methodologies, and (c) the advantages and disadvantages of </w:t>
-            </w:r>
-            <w:r>
-              <w:rPr>
-                <w:b w:val="0"/>
-              </w:rPr>
-              <w:lastRenderedPageBreak/>
-              <w:t xml:space="preserve">using different research methods. Special attention will be paid to the topics of construct development and validation, how to </w:t>
+              <w:t xml:space="preserve">The primary purpose of this seminar is to prepare doctoral candidates to conduct research in the organizational and behavioral sciences. The emphasis of this course is on exploring: (a) the logic of research designs, (b) different types of research methodologies, and (c) the advantages and disadvantages of using different research methods. Special attention will be paid to the topics of construct development and validation, how to </w:t>
             </w:r>
             <w:proofErr w:type="gramStart"/>
             <w:r>
@@ -2623,7 +2546,6 @@
               <w:jc w:val="right"/>
             </w:pPr>
             <w:r>
-              <w:lastRenderedPageBreak/>
               <w:t>My Take:</w:t>
             </w:r>
           </w:p>
@@ -2733,7 +2655,7 @@
       <w:pPr>
         <w:pStyle w:val="Heading2"/>
       </w:pPr>
-      <w:bookmarkStart w:id="6" w:name="_Toc155351002"/>
+      <w:bookmarkStart w:id="6" w:name="_Toc155351679"/>
       <w:r>
         <w:t>Course Requirements:</w:t>
       </w:r>
@@ -2796,6 +2718,7 @@
         <w:rPr>
           <w:rFonts w:eastAsia="Times New Roman"/>
         </w:rPr>
+        <w:lastRenderedPageBreak/>
         <w:t xml:space="preserve">Regarding homework, when analyses are involved, written answers should include supporting results, excerpts from computer output or </w:t>
       </w:r>
       <w:proofErr w:type="gramStart"/>
@@ -2823,14 +2746,7 @@
         <w:rPr>
           <w:rFonts w:eastAsia="Times New Roman"/>
         </w:rPr>
-        <w:t xml:space="preserve"> raw computer output). These written answers serve two purposes. First, this course emphasizes hands-on application of various methods, and for learning purposes, there is no substitute for using these methods and summarizing the results in writing. Second, written answers to homework questions provide an important means of monitoring learning throughout the course. When these answers show that certain topics are not well understood, these topics will be reviewed in class. Students may </w:t>
-      </w:r>
-      <w:r>
-        <w:rPr>
-          <w:rFonts w:eastAsia="Times New Roman"/>
-        </w:rPr>
-        <w:lastRenderedPageBreak/>
-        <w:t xml:space="preserve">consult with each other regarding the concepts and principles underlying the methods used. However, </w:t>
+        <w:t xml:space="preserve"> raw computer output). These written answers serve two purposes. First, this course emphasizes hands-on application of various methods, and for learning purposes, there is no substitute for using these methods and summarizing the results in writing. Second, written answers to homework questions provide an important means of monitoring learning throughout the course. When these answers show that certain topics are not well understood, these topics will be reviewed in class. Students may consult with each other regarding the concepts and principles underlying the methods used. However, </w:t>
       </w:r>
       <w:r>
         <w:rPr>
@@ -2922,7 +2838,7 @@
           <w:i/>
         </w:rPr>
       </w:pPr>
-      <w:bookmarkStart w:id="7" w:name="_Toc155351003"/>
+      <w:bookmarkStart w:id="7" w:name="_Toc155351680"/>
       <w:r>
         <w:t>Course Materials:</w:t>
       </w:r>
@@ -3325,6 +3241,7 @@
           <w:sz w:val="24"/>
           <w:szCs w:val="24"/>
         </w:rPr>
+        <w:lastRenderedPageBreak/>
         <w:t>ChatGPT/GitHub Copilot</w:t>
       </w:r>
     </w:p>
@@ -3380,9 +3297,8 @@
       <w:pPr>
         <w:pStyle w:val="Heading2"/>
       </w:pPr>
-      <w:bookmarkStart w:id="8" w:name="_Toc155351004"/>
-      <w:r>
-        <w:lastRenderedPageBreak/>
+      <w:bookmarkStart w:id="8" w:name="_Toc155351681"/>
+      <w:r>
         <w:t>Learning Outcome Statements:</w:t>
       </w:r>
       <w:bookmarkEnd w:id="8"/>
@@ -3491,7 +3407,7 @@
       <w:pPr>
         <w:pStyle w:val="Heading2"/>
       </w:pPr>
-      <w:bookmarkStart w:id="9" w:name="_Toc155351005"/>
+      <w:bookmarkStart w:id="9" w:name="_Toc155351682"/>
       <w:r>
         <w:t xml:space="preserve">Getting In Touch </w:t>
       </w:r>
@@ -3661,21 +3577,7 @@
         <w:rPr>
           <w:szCs w:val="28"/>
         </w:rPr>
-        <w:t xml:space="preserve">I will not respond to questions about class deliverables in the 24 hours prior to their deadline. I do this for several reasons. First, it encourages the preparation of deliverables well in advance of the deadline. Second, it provides me with enough time to be thoughtful in my response. Third, it ensures that you will have sufficient time to incorporate the feedback into your deliverable. Finally, asking about key information at the last minute would reflect poorly on your preparedness and calls into question the quality of the pending </w:t>
-      </w:r>
-      <w:proofErr w:type="gramStart"/>
-      <w:r>
-        <w:rPr>
-          <w:szCs w:val="28"/>
-        </w:rPr>
-        <w:t>deliverable</w:t>
-      </w:r>
-      <w:proofErr w:type="gramEnd"/>
-      <w:r>
-        <w:rPr>
-          <w:szCs w:val="28"/>
-        </w:rPr>
-        <w:t>.</w:t>
+        <w:t>I will not respond to questions about class deliverables in the 24 hours prior to their deadline. I do this for several reasons. First, it encourages the preparation of deliverables well in advance of the deadline. Second, it provides me with enough time to be thoughtful in my response. Third, it ensures that you will have sufficient time to incorporate the feedback into your deliverable. Finally, asking about key information at the last minute would reflect poorly on your preparedness and calls into question the quality of the pending deliverable.</w:t>
       </w:r>
     </w:p>
     <w:p>
@@ -3699,7 +3601,7 @@
       <w:pPr>
         <w:pStyle w:val="Heading1"/>
       </w:pPr>
-      <w:bookmarkStart w:id="10" w:name="_Toc155351006"/>
+      <w:bookmarkStart w:id="10" w:name="_Toc155351683"/>
       <w:r>
         <w:lastRenderedPageBreak/>
         <w:t>DELIVERABLES AND GRADING</w:t>
@@ -3715,7 +3617,7 @@
       <w:pPr>
         <w:pStyle w:val="Heading2"/>
       </w:pPr>
-      <w:bookmarkStart w:id="11" w:name="_Toc155351007"/>
+      <w:bookmarkStart w:id="11" w:name="_Toc155351684"/>
       <w:r>
         <w:t>Deliverables:</w:t>
       </w:r>
@@ -4613,7 +4515,7 @@
       <w:pPr>
         <w:pStyle w:val="Heading2"/>
       </w:pPr>
-      <w:bookmarkStart w:id="12" w:name="_Toc155351008"/>
+      <w:bookmarkStart w:id="12" w:name="_Toc155351685"/>
       <w:r>
         <w:t>Late Work Policy:</w:t>
       </w:r>
@@ -4681,7 +4583,7 @@
         <w:pStyle w:val="Heading1"/>
       </w:pPr>
       <w:bookmarkStart w:id="14" w:name="_ACADEMIC_INTEGRITY_POLICY"/>
-      <w:bookmarkStart w:id="15" w:name="_Toc155351009"/>
+      <w:bookmarkStart w:id="15" w:name="_Toc155351686"/>
       <w:bookmarkEnd w:id="14"/>
       <w:r>
         <w:t>ACADEMIC INTEGRITY POLICY</w:t>
@@ -4855,7 +4757,7 @@
       <w:pPr>
         <w:pStyle w:val="Heading1"/>
       </w:pPr>
-      <w:bookmarkStart w:id="16" w:name="_Toc155351010"/>
+      <w:bookmarkStart w:id="16" w:name="_Toc155351687"/>
       <w:r>
         <w:t>LEARNING ENVIRONMENT</w:t>
       </w:r>
@@ -4939,15 +4841,7 @@
         <w:ind w:firstLine="720"/>
       </w:pPr>
       <w:r>
-        <w:t xml:space="preserve">It is also important that you know that University policy requires me to share certain information brought to my attention about potential sexual misconduct, with the campus Deputy Sexual Misconduct &amp; Title IX Coordinator or the University Sexual Misconduct &amp; Title IX Coordinator. In that event, those individuals will work to ensure that appropriate measures are </w:t>
-      </w:r>
-      <w:proofErr w:type="gramStart"/>
-      <w:r>
-        <w:t>taken</w:t>
-      </w:r>
-      <w:proofErr w:type="gramEnd"/>
-      <w:r>
-        <w:t xml:space="preserve"> and resources are made available. Protecting student privacy is of utmost concern, and information will only be shared with those that need to know to ensure the University can respond and assist. I encourage you to visit </w:t>
+        <w:t xml:space="preserve">It is also important that you know that University policy requires me to share certain information brought to my attention about potential sexual misconduct, with the campus Deputy Sexual Misconduct &amp; Title IX Coordinator or the University Sexual Misconduct &amp; Title IX Coordinator. In that event, those individuals will work to ensure that appropriate measures are taken and resources are made available. Protecting student privacy is of utmost concern, and information will only be shared with those that need to know to ensure the University can respond and assist. I encourage you to visit </w:t>
       </w:r>
       <w:hyperlink r:id="rId20" w:history="1">
         <w:r>
@@ -4999,15 +4893,7 @@
         </w:rPr>
       </w:pPr>
       <w:r>
-        <w:t xml:space="preserve">Bias-based incident reports can be made by students, </w:t>
-      </w:r>
-      <w:proofErr w:type="gramStart"/>
-      <w:r>
-        <w:t>faculty</w:t>
-      </w:r>
-      <w:proofErr w:type="gramEnd"/>
-      <w:r>
-        <w:t xml:space="preserve"> and staff. Any act of discrimination or harassment based on race, ethnicity, religious affiliation, gender, gender identity, sexual orientation or disability can be reported through any of the options: 1) fill out an online report at </w:t>
+        <w:t xml:space="preserve">Bias-based incident reports can be made by students, faculty and staff. Any act of discrimination or harassment based on race, ethnicity, religious affiliation, gender, gender identity, sexual orientation or disability can be reported through any of the options: 1) fill out an online report at </w:t>
       </w:r>
       <w:hyperlink r:id="rId21" w:history="1">
         <w:r>
@@ -5497,7 +5383,7 @@
       <w:pPr>
         <w:pStyle w:val="Heading1"/>
       </w:pPr>
-      <w:bookmarkStart w:id="17" w:name="_Toc155351011"/>
+      <w:bookmarkStart w:id="17" w:name="_Toc155351688"/>
       <w:r>
         <w:t>ACCESSIBILITY AND ACCOMMODATION</w:t>
       </w:r>
@@ -5546,15 +5432,7 @@
         </w:r>
       </w:hyperlink>
       <w:r>
-        <w:t xml:space="preserve">. Note that services are confidential, may take time to put into place, and are not retroactive; captions and alternate media for print materials may take three or more weeks to get produced. Please contact your campus office as soon as possible if </w:t>
-      </w:r>
-      <w:proofErr w:type="gramStart"/>
-      <w:r>
-        <w:t>accommodations are</w:t>
-      </w:r>
-      <w:proofErr w:type="gramEnd"/>
-      <w:r>
-        <w:t xml:space="preserve"> needed. </w:t>
+        <w:t xml:space="preserve">. Note that services are confidential, may take time to put into place, and are not retroactive; captions and alternate media for print materials may take three or more weeks to get produced. Please contact your campus office as soon as possible if accommodations are needed. </w:t>
       </w:r>
       <w:r>
         <w:t xml:space="preserve">I look forward to ensuring you have the support you </w:t>
@@ -5568,7 +5446,7 @@
       <w:pPr>
         <w:pStyle w:val="Heading1"/>
       </w:pPr>
-      <w:bookmarkStart w:id="18" w:name="_Toc155351012"/>
+      <w:bookmarkStart w:id="18" w:name="_Toc155351689"/>
       <w:r>
         <w:t>MENTAL HEALTH AND STRESS MANAGEMENT</w:t>
       </w:r>
@@ -5586,21 +5464,7 @@
         <w:rPr>
           <w:color w:val="000000"/>
         </w:rPr>
-        <w:t xml:space="preserve">As a student, you may experience a range of issues that can cause barriers to </w:t>
-      </w:r>
-      <w:proofErr w:type="gramStart"/>
-      <w:r>
-        <w:rPr>
-          <w:color w:val="000000"/>
-        </w:rPr>
-        <w:t>learning</w:t>
-      </w:r>
-      <w:proofErr w:type="gramEnd"/>
-      <w:r>
-        <w:rPr>
-          <w:color w:val="000000"/>
-        </w:rPr>
-        <w:t>, such as difficulties with mental health, including increased anxiety (feeling irritable, restless, or overwhelmed), difficulty concentrating or managing your time. Or you may find that you feel sad or “empty,” less interested in activities you once enjoyed; inadequate compared to others; or even hopeless. These mental health concerns could lead to diminished academic performance, drug/alcohol misuse, strained relationships, and/or a reduced ability to participate in daily activities. The moment you experience any of these, we are here to support you. The Kelley School of Business and Indiana University encourage you to reach out. Here are some resources to help:</w:t>
+        <w:t>As a student, you may experience a range of issues that can cause barriers to learning, such as difficulties with mental health, including increased anxiety (feeling irritable, restless, or overwhelmed), difficulty concentrating or managing your time. Or you may find that you feel sad or “empty,” less interested in activities you once enjoyed; inadequate compared to others; or even hopeless. These mental health concerns could lead to diminished academic performance, drug/alcohol misuse, strained relationships, and/or a reduced ability to participate in daily activities. The moment you experience any of these, we are here to support you. The Kelley School of Business and Indiana University encourage you to reach out. Here are some resources to help:</w:t>
       </w:r>
     </w:p>
     <w:p>
@@ -5619,21 +5483,7 @@
         <w:rPr>
           <w:color w:val="000000"/>
         </w:rPr>
-        <w:t xml:space="preserve">If your mental health or stress is affecting this </w:t>
-      </w:r>
-      <w:proofErr w:type="gramStart"/>
-      <w:r>
-        <w:rPr>
-          <w:color w:val="000000"/>
-        </w:rPr>
-        <w:t>class in particular, reach</w:t>
-      </w:r>
-      <w:proofErr w:type="gramEnd"/>
-      <w:r>
-        <w:rPr>
-          <w:color w:val="000000"/>
-        </w:rPr>
-        <w:t xml:space="preserve"> out to me via e-mail or office hours. I can work with you and direct you to support resources. </w:t>
+        <w:t xml:space="preserve">If your mental health or stress is affecting this class in particular, reach out to me via e-mail or office hours. I can work with you and direct you to support resources. </w:t>
       </w:r>
     </w:p>
     <w:p>
@@ -5652,21 +5502,7 @@
         <w:rPr>
           <w:color w:val="000000"/>
         </w:rPr>
-        <w:t xml:space="preserve">If you are not sure where to start or what you need, meet with Kelley Student Support. With them, you can discuss individual needs/support, organizational consultation, or ideas in the areas of mental health and wellness, </w:t>
-      </w:r>
-      <w:proofErr w:type="gramStart"/>
-      <w:r>
-        <w:rPr>
-          <w:color w:val="000000"/>
-        </w:rPr>
-        <w:t>women's</w:t>
-      </w:r>
-      <w:proofErr w:type="gramEnd"/>
-      <w:r>
-        <w:rPr>
-          <w:color w:val="000000"/>
-        </w:rPr>
-        <w:t xml:space="preserve">, and LGBTQ+ initiatives. To sign up for a time to meet, go to </w:t>
+        <w:t xml:space="preserve">If you are not sure where to start or what you need, meet with Kelley Student Support. With them, you can discuss individual needs/support, organizational consultation, or ideas in the areas of mental health and wellness, women's, and LGBTQ+ initiatives. To sign up for a time to meet, go to </w:t>
       </w:r>
       <w:hyperlink r:id="rId26" w:history="1">
         <w:r>
@@ -5733,21 +5569,7 @@
         <w:rPr>
           <w:color w:val="000000"/>
         </w:rPr>
-        <w:t xml:space="preserve">A Care Referral is another easy way to request help with an issue or concern, especially if you do not know which office or department to contact.  You can submit a Care Referral for </w:t>
-      </w:r>
-      <w:proofErr w:type="gramStart"/>
-      <w:r>
-        <w:rPr>
-          <w:color w:val="000000"/>
-        </w:rPr>
-        <w:t>yourself</w:t>
-      </w:r>
-      <w:proofErr w:type="gramEnd"/>
-      <w:r>
-        <w:rPr>
-          <w:color w:val="000000"/>
-        </w:rPr>
-        <w:t xml:space="preserve"> or another related to academic/administrative, personal, health/wellness, behavioral, or bias issues. File a report at </w:t>
+        <w:t xml:space="preserve">A Care Referral is another easy way to request help with an issue or concern, especially if you do not know which office or department to contact.  You can submit a Care Referral for yourself or another related to academic/administrative, personal, health/wellness, behavioral, or bias issues. File a report at </w:t>
       </w:r>
       <w:hyperlink r:id="rId28" w:history="1">
         <w:r>
@@ -5768,7 +5590,7 @@
       <w:pPr>
         <w:pStyle w:val="Heading1"/>
       </w:pPr>
-      <w:bookmarkStart w:id="19" w:name="_Toc155351013"/>
+      <w:bookmarkStart w:id="19" w:name="_Toc155351690"/>
       <w:r>
         <w:t>COURSE MATERIAL USE</w:t>
       </w:r>
@@ -5857,7 +5679,7 @@
       <w:pPr>
         <w:pStyle w:val="Heading1"/>
       </w:pPr>
-      <w:bookmarkStart w:id="20" w:name="_Toc155351014"/>
+      <w:bookmarkStart w:id="20" w:name="_Toc155351691"/>
       <w:r>
         <w:t>AI POLICY</w:t>
       </w:r>
@@ -5868,15 +5690,7 @@
         <w:ind w:firstLine="720"/>
       </w:pPr>
       <w:r>
-        <w:t xml:space="preserve">In this course, the use of generative artificial intelligence (AI) is permitted, but only for statistical programming assistance. It is expressly prohibited </w:t>
-      </w:r>
-      <w:proofErr w:type="gramStart"/>
-      <w:r>
-        <w:t>for completing</w:t>
-      </w:r>
-      <w:proofErr w:type="gramEnd"/>
-      <w:r>
-        <w:t xml:space="preserve"> any aspects of the deliverables submitted for a grade in this course beyond this limited use. Any deviation from these guidelines may result in the assignment being marked down or, if egregious, considered plagiarism and Academic Misconduct. Remember, the goal is not to have AI do the work for you, but to use it as a tool to enhance your own learning and understanding.</w:t>
+        <w:t>In this course, the use of generative artificial intelligence (AI) is permitted, but only for statistical programming assistance. It is expressly prohibited for completing any aspects of the deliverables submitted for a grade in this course beyond this limited use. Any deviation from these guidelines may result in the assignment being marked down or, if egregious, considered plagiarism and Academic Misconduct. Remember, the goal is not to have AI do the work for you, but to use it as a tool to enhance your own learning and understanding.</w:t>
       </w:r>
     </w:p>
     <w:p>
@@ -5888,7 +5702,7 @@
       <w:pPr>
         <w:pStyle w:val="Heading1"/>
       </w:pPr>
-      <w:bookmarkStart w:id="21" w:name="_Toc155351015"/>
+      <w:bookmarkStart w:id="21" w:name="_Toc155351692"/>
       <w:r>
         <w:t>SYLLABUS CHANGES</w:t>
       </w:r>
@@ -5956,7 +5770,7 @@
         <w:pStyle w:val="Heading1"/>
       </w:pPr>
       <w:bookmarkStart w:id="23" w:name="_COURSE_SCHEDULE_1"/>
-      <w:bookmarkStart w:id="24" w:name="_Toc155351016"/>
+      <w:bookmarkStart w:id="24" w:name="_Toc155351693"/>
       <w:bookmarkEnd w:id="23"/>
       <w:r>
         <w:lastRenderedPageBreak/>
@@ -6761,7 +6575,6 @@
           <w:u w:val="single"/>
         </w:rPr>
       </w:pPr>
-      <w:bookmarkStart w:id="25" w:name="_Toc155351017"/>
       <w:r>
         <w:t xml:space="preserve">Note: The </w:t>
       </w:r>
@@ -6769,23 +6582,29 @@
         <w:t>assignment</w:t>
       </w:r>
       <w:r>
-        <w:t xml:space="preserve"> of topics-to-weeks is subject to change until the links become active </w:t>
-      </w:r>
-      <w:r>
-        <w:t xml:space="preserve">in the course GitHub </w:t>
-      </w:r>
-      <w:proofErr w:type="gramStart"/>
-      <w:r>
-        <w:t>page</w:t>
-      </w:r>
-      <w:r>
-        <w:t>(</w:t>
-      </w:r>
-      <w:proofErr w:type="gramEnd"/>
-      <w:r>
-        <w:t>at least two weeks in advance).</w:t>
-      </w:r>
-      <w:bookmarkEnd w:id="25"/>
+        <w:t xml:space="preserve"> of topics</w:t>
+      </w:r>
+      <w:r>
+        <w:t xml:space="preserve"> </w:t>
+      </w:r>
+      <w:r>
+        <w:t>to</w:t>
+      </w:r>
+      <w:r>
+        <w:t xml:space="preserve"> </w:t>
+      </w:r>
+      <w:r>
+        <w:t xml:space="preserve">weeks is subject to change until the links become active </w:t>
+      </w:r>
+      <w:r>
+        <w:t>in the course GitHub page</w:t>
+      </w:r>
+      <w:r>
+        <w:t xml:space="preserve"> </w:t>
+      </w:r>
+      <w:r>
+        <w:t>(at least two weeks in advance).</w:t>
+      </w:r>
     </w:p>
     <w:sectPr>
       <w:footerReference w:type="default" r:id="rId30"/>

</xml_diff>